<commit_message>
Merged with Wizapply on 2020 Oct 4
</commit_message>
<xml_diff>
--- a/firmware/Ovrvision Pro ファームウェア更新方法_日本語.docx
+++ b/firmware/Ovrvision Pro ファームウェア更新方法_日本語.docx
@@ -176,7 +176,7 @@
           <w:rFonts w:hint="eastAsia"/>
           <w:sz w:val="32"/>
         </w:rPr>
-        <w:t>1.1</w:t>
+        <w:t>1.4</w:t>
       </w:r>
     </w:p>
     <w:p>
@@ -2172,6 +2172,23 @@
           <w:sz w:val="24"/>
         </w:rPr>
         <w:t xml:space="preserve">　カメラ起動中に転送が停止する不具合を修正</w:t>
+      </w:r>
+    </w:p>
+    <w:p>
+      <w:pPr>
+        <w:ind w:firstLine="420"/>
+        <w:jc w:val="left"/>
+        <w:rPr>
+          <w:rFonts w:asciiTheme="minorEastAsia" w:hAnsiTheme="minorEastAsia"/>
+          <w:sz w:val="24"/>
+        </w:rPr>
+      </w:pPr>
+      <w:r>
+        <w:rPr>
+          <w:rFonts w:asciiTheme="minorEastAsia" w:hAnsiTheme="minorEastAsia" w:hint="eastAsia"/>
+          <w:sz w:val="24"/>
+        </w:rPr>
+        <w:t>Version 1.4　…　カメラの安定性を改善</w:t>
       </w:r>
     </w:p>
     <w:sectPr>

</xml_diff>